<commit_message>
srs, TestCase, Screens docs review & update
update srs-table of content, add non-functional
add border to mobile images, update headings
</commit_message>
<xml_diff>
--- a/Documents/SDP_JMP_4_Interactive Simulation Of Various Data Structures And Algorithms_ Screens.docx
+++ b/Documents/SDP_JMP_4_Interactive Simulation Of Various Data Structures And Algorithms_ Screens.docx
@@ -1,10 +1,11 @@
 
 <file path=word/document.xml><?xml version="1.0" encoding="utf-8"?>
-<w:document xmlns:wpc="http://schemas.microsoft.com/office/word/2010/wordprocessingCanvas" xmlns:cx="http://schemas.microsoft.com/office/drawing/2014/chartex" xmlns:mc="http://schemas.openxmlformats.org/markup-compatibility/2006" xmlns:o="urn:schemas-microsoft-com:office:office" xmlns:r="http://schemas.openxmlformats.org/officeDocument/2006/relationships" xmlns:m="http://schemas.openxmlformats.org/officeDocument/2006/math" xmlns:v="urn:schemas-microsoft-com:vml" xmlns:wp14="http://schemas.microsoft.com/office/word/2010/wordprocessingDrawing" xmlns:wp="http://schemas.openxmlformats.org/drawingml/2006/wordprocessingDrawing" xmlns:w10="urn:schemas-microsoft-com:office:word" xmlns:w="http://schemas.openxmlformats.org/wordprocessingml/2006/main" xmlns:w14="http://schemas.microsoft.com/office/word/2010/wordml" xmlns:w15="http://schemas.microsoft.com/office/word/2012/wordml" xmlns:w16se="http://schemas.microsoft.com/office/word/2015/wordml/symex" xmlns:wpg="http://schemas.microsoft.com/office/word/2010/wordprocessingGroup" xmlns:wpi="http://schemas.microsoft.com/office/word/2010/wordprocessingInk" xmlns:wne="http://schemas.microsoft.com/office/word/2006/wordml" xmlns:wps="http://schemas.microsoft.com/office/word/2010/wordprocessingShape" mc:Ignorable="w14 w15 w16se wp14">
+<w:document xmlns:wpc="http://schemas.microsoft.com/office/word/2010/wordprocessingCanvas" xmlns:cx="http://schemas.microsoft.com/office/drawing/2014/chartex" xmlns:cx1="http://schemas.microsoft.com/office/drawing/2015/9/8/chartex" xmlns:cx2="http://schemas.microsoft.com/office/drawing/2015/10/21/chartex" xmlns:cx3="http://schemas.microsoft.com/office/drawing/2016/5/9/chartex" xmlns:cx4="http://schemas.microsoft.com/office/drawing/2016/5/10/chartex" xmlns:cx5="http://schemas.microsoft.com/office/drawing/2016/5/11/chartex" xmlns:cx6="http://schemas.microsoft.com/office/drawing/2016/5/12/chartex" xmlns:cx7="http://schemas.microsoft.com/office/drawing/2016/5/13/chartex" xmlns:cx8="http://schemas.microsoft.com/office/drawing/2016/5/14/chartex" xmlns:mc="http://schemas.openxmlformats.org/markup-compatibility/2006" xmlns:aink="http://schemas.microsoft.com/office/drawing/2016/ink" xmlns:am3d="http://schemas.microsoft.com/office/drawing/2017/model3d" xmlns:o="urn:schemas-microsoft-com:office:office" xmlns:r="http://schemas.openxmlformats.org/officeDocument/2006/relationships" xmlns:m="http://schemas.openxmlformats.org/officeDocument/2006/math" xmlns:v="urn:schemas-microsoft-com:vml" xmlns:wp14="http://schemas.microsoft.com/office/word/2010/wordprocessingDrawing" xmlns:wp="http://schemas.openxmlformats.org/drawingml/2006/wordprocessingDrawing" xmlns:w10="urn:schemas-microsoft-com:office:word" xmlns:w="http://schemas.openxmlformats.org/wordprocessingml/2006/main" xmlns:w14="http://schemas.microsoft.com/office/word/2010/wordml" xmlns:w15="http://schemas.microsoft.com/office/word/2012/wordml" xmlns:w16cex="http://schemas.microsoft.com/office/word/2018/wordml/cex" xmlns:w16cid="http://schemas.microsoft.com/office/word/2016/wordml/cid" xmlns:w16="http://schemas.microsoft.com/office/word/2018/wordml" xmlns:w16se="http://schemas.microsoft.com/office/word/2015/wordml/symex" xmlns:wpg="http://schemas.microsoft.com/office/word/2010/wordprocessingGroup" xmlns:wpi="http://schemas.microsoft.com/office/word/2010/wordprocessingInk" xmlns:wne="http://schemas.microsoft.com/office/word/2006/wordml" xmlns:wps="http://schemas.microsoft.com/office/word/2010/wordprocessingShape" mc:Ignorable="w14 w15 w16se w16cid w16 w16cex wp14">
   <w:body>
     <w:p>
       <w:pPr>
         <w:pStyle w:val="IntenseQuote"/>
+        <w:spacing w:before="0"/>
         <w:rPr>
           <w:rStyle w:val="IntenseEmphasis"/>
           <w:sz w:val="40"/>
@@ -20,21 +21,15 @@
     </w:p>
     <w:p>
       <w:pPr>
-        <w:pStyle w:val="Title"/>
-        <w:spacing w:after="240"/>
-        <w:rPr>
-          <w:sz w:val="44"/>
-        </w:rPr>
-      </w:pPr>
-      <w:r>
-        <w:rPr>
-          <w:sz w:val="44"/>
-        </w:rPr>
+        <w:pStyle w:val="Heading1"/>
+      </w:pPr>
+      <w:r>
         <w:t>On Laptops:</w:t>
       </w:r>
     </w:p>
     <w:p>
       <w:pPr>
+        <w:spacing w:after="0"/>
         <w:rPr>
           <w:b/>
           <w:sz w:val="28"/>
@@ -42,22 +37,19 @@
       </w:pPr>
       <w:r>
         <w:rPr>
-          <w:b/>
-          <w:sz w:val="28"/>
+          <w:rStyle w:val="Heading2Char"/>
           <w:highlight w:val="yellow"/>
         </w:rPr>
         <w:t>Home Page</w:t>
       </w:r>
-    </w:p>
-    <w:p>
       <w:r>
         <w:rPr>
           <w:noProof/>
         </w:rPr>
         <w:drawing>
-          <wp:inline distT="0" distB="0" distL="0" distR="0">
+          <wp:inline distT="0" distB="0" distL="0" distR="0" wp14:anchorId="5D7C6343" wp14:editId="66D0D594">
             <wp:extent cx="5731510" cy="3223895"/>
-            <wp:effectExtent l="0" t="0" r="2540" b="0"/>
+            <wp:effectExtent l="190500" t="190500" r="193040" b="186055"/>
             <wp:docPr id="1" name="Picture 1"/>
             <wp:cNvGraphicFramePr>
               <a:graphicFrameLocks xmlns:a="http://schemas.openxmlformats.org/drawingml/2006/main" noChangeAspect="1"/>
@@ -89,6 +81,16 @@
                     <a:prstGeom prst="rect">
                       <a:avLst/>
                     </a:prstGeom>
+                    <a:ln>
+                      <a:noFill/>
+                    </a:ln>
+                    <a:effectLst>
+                      <a:outerShdw blurRad="190500" algn="tl" rotWithShape="0">
+                        <a:srgbClr val="000000">
+                          <a:alpha val="70000"/>
+                        </a:srgbClr>
+                      </a:outerShdw>
+                    </a:effectLst>
                   </pic:spPr>
                 </pic:pic>
               </a:graphicData>
@@ -99,28 +101,26 @@
     </w:p>
     <w:p>
       <w:pPr>
+        <w:spacing w:after="0"/>
         <w:rPr>
           <w:b/>
         </w:rPr>
       </w:pPr>
       <w:r>
         <w:rPr>
-          <w:b/>
-          <w:sz w:val="28"/>
+          <w:rStyle w:val="Heading2Char"/>
           <w:highlight w:val="yellow"/>
         </w:rPr>
         <w:t>Sign in modal</w:t>
       </w:r>
-    </w:p>
-    <w:p>
       <w:r>
         <w:rPr>
           <w:noProof/>
         </w:rPr>
         <w:drawing>
-          <wp:inline distT="0" distB="0" distL="0" distR="0">
-            <wp:extent cx="5731510" cy="3223895"/>
-            <wp:effectExtent l="0" t="0" r="2540" b="0"/>
+          <wp:inline distT="0" distB="0" distL="0" distR="0" wp14:anchorId="5F093322" wp14:editId="7EFB8879">
+            <wp:extent cx="5548112" cy="3120736"/>
+            <wp:effectExtent l="190500" t="190500" r="186055" b="194310"/>
             <wp:docPr id="15" name="Picture 15"/>
             <wp:cNvGraphicFramePr>
               <a:graphicFrameLocks xmlns:a="http://schemas.openxmlformats.org/drawingml/2006/main" noChangeAspect="1"/>
@@ -147,11 +147,21 @@
                   <pic:spPr>
                     <a:xfrm>
                       <a:off x="0" y="0"/>
-                      <a:ext cx="5731510" cy="3223895"/>
+                      <a:ext cx="5548112" cy="3120736"/>
                     </a:xfrm>
                     <a:prstGeom prst="rect">
                       <a:avLst/>
                     </a:prstGeom>
+                    <a:ln>
+                      <a:noFill/>
+                    </a:ln>
+                    <a:effectLst>
+                      <a:outerShdw blurRad="190500" algn="tl" rotWithShape="0">
+                        <a:srgbClr val="000000">
+                          <a:alpha val="70000"/>
+                        </a:srgbClr>
+                      </a:outerShdw>
+                    </a:effectLst>
                   </pic:spPr>
                 </pic:pic>
               </a:graphicData>
@@ -162,14 +172,13 @@
     </w:p>
     <w:p>
       <w:pPr>
-        <w:rPr>
-          <w:b/>
-        </w:rPr>
-      </w:pPr>
-      <w:r>
-        <w:rPr>
-          <w:b/>
-          <w:sz w:val="28"/>
+        <w:pStyle w:val="Heading2"/>
+        <w:rPr>
+          <w:b w:val="0"/>
+        </w:rPr>
+      </w:pPr>
+      <w:r>
+        <w:rPr>
           <w:highlight w:val="yellow"/>
         </w:rPr>
         <w:lastRenderedPageBreak/>
@@ -177,14 +186,17 @@
       </w:r>
     </w:p>
     <w:p>
+      <w:pPr>
+        <w:spacing w:after="0"/>
+      </w:pPr>
       <w:r>
         <w:rPr>
           <w:noProof/>
         </w:rPr>
         <w:drawing>
-          <wp:inline distT="0" distB="0" distL="0" distR="0">
+          <wp:inline distT="0" distB="0" distL="0" distR="0" wp14:anchorId="296678AD" wp14:editId="07FC8866">
             <wp:extent cx="5731510" cy="3223895"/>
-            <wp:effectExtent l="0" t="0" r="2540" b="0"/>
+            <wp:effectExtent l="190500" t="190500" r="193040" b="186055"/>
             <wp:docPr id="16" name="Picture 16"/>
             <wp:cNvGraphicFramePr>
               <a:graphicFrameLocks xmlns:a="http://schemas.openxmlformats.org/drawingml/2006/main" noChangeAspect="1"/>
@@ -216,6 +228,16 @@
                     <a:prstGeom prst="rect">
                       <a:avLst/>
                     </a:prstGeom>
+                    <a:ln>
+                      <a:noFill/>
+                    </a:ln>
+                    <a:effectLst>
+                      <a:outerShdw blurRad="190500" algn="tl" rotWithShape="0">
+                        <a:srgbClr val="000000">
+                          <a:alpha val="70000"/>
+                        </a:srgbClr>
+                      </a:outerShdw>
+                    </a:effectLst>
                   </pic:spPr>
                 </pic:pic>
               </a:graphicData>
@@ -225,24 +247,24 @@
       </w:r>
     </w:p>
     <w:p>
-      <w:r>
-        <w:rPr>
-          <w:b/>
-          <w:sz w:val="28"/>
+      <w:pPr>
+        <w:spacing w:after="0"/>
+      </w:pPr>
+      <w:r>
+        <w:rPr>
+          <w:rStyle w:val="Heading2Char"/>
           <w:highlight w:val="yellow"/>
         </w:rPr>
         <w:t>Hover effects and Footer</w:t>
       </w:r>
-    </w:p>
-    <w:p>
       <w:r>
         <w:rPr>
           <w:noProof/>
         </w:rPr>
         <w:drawing>
-          <wp:inline distT="0" distB="0" distL="0" distR="0">
+          <wp:inline distT="0" distB="0" distL="0" distR="0" wp14:anchorId="421A56BA" wp14:editId="6642F422">
             <wp:extent cx="5731510" cy="3223895"/>
-            <wp:effectExtent l="0" t="0" r="2540" b="0"/>
+            <wp:effectExtent l="190500" t="190500" r="193040" b="186055"/>
             <wp:docPr id="17" name="Picture 17"/>
             <wp:cNvGraphicFramePr>
               <a:graphicFrameLocks xmlns:a="http://schemas.openxmlformats.org/drawingml/2006/main" noChangeAspect="1"/>
@@ -274,6 +296,16 @@
                     <a:prstGeom prst="rect">
                       <a:avLst/>
                     </a:prstGeom>
+                    <a:ln>
+                      <a:noFill/>
+                    </a:ln>
+                    <a:effectLst>
+                      <a:outerShdw blurRad="190500" algn="tl" rotWithShape="0">
+                        <a:srgbClr val="000000">
+                          <a:alpha val="70000"/>
+                        </a:srgbClr>
+                      </a:outerShdw>
+                    </a:effectLst>
                   </pic:spPr>
                 </pic:pic>
               </a:graphicData>
@@ -282,36 +314,29 @@
         </w:drawing>
       </w:r>
     </w:p>
-    <w:p/>
-    <w:p/>
-    <w:p/>
-    <w:p/>
-    <w:p/>
-    <w:p>
-      <w:pPr>
+    <w:p>
+      <w:pPr>
+        <w:spacing w:after="0"/>
         <w:rPr>
           <w:b/>
         </w:rPr>
       </w:pPr>
       <w:r>
         <w:rPr>
-          <w:b/>
-          <w:sz w:val="28"/>
+          <w:rStyle w:val="Heading2Char"/>
           <w:highlight w:val="yellow"/>
         </w:rPr>
         <w:lastRenderedPageBreak/>
         <w:t>Data Structures</w:t>
       </w:r>
-    </w:p>
-    <w:p>
       <w:r>
         <w:rPr>
           <w:noProof/>
         </w:rPr>
         <w:drawing>
-          <wp:inline distT="0" distB="0" distL="0" distR="0">
+          <wp:inline distT="0" distB="0" distL="0" distR="0" wp14:anchorId="44471196" wp14:editId="64A06A8E">
             <wp:extent cx="5731510" cy="3223895"/>
-            <wp:effectExtent l="0" t="0" r="2540" b="0"/>
+            <wp:effectExtent l="190500" t="190500" r="193040" b="186055"/>
             <wp:docPr id="18" name="Picture 18"/>
             <wp:cNvGraphicFramePr>
               <a:graphicFrameLocks xmlns:a="http://schemas.openxmlformats.org/drawingml/2006/main" noChangeAspect="1"/>
@@ -343,6 +368,16 @@
                     <a:prstGeom prst="rect">
                       <a:avLst/>
                     </a:prstGeom>
+                    <a:ln>
+                      <a:noFill/>
+                    </a:ln>
+                    <a:effectLst>
+                      <a:outerShdw blurRad="190500" algn="tl" rotWithShape="0">
+                        <a:srgbClr val="000000">
+                          <a:alpha val="70000"/>
+                        </a:srgbClr>
+                      </a:outerShdw>
+                    </a:effectLst>
                   </pic:spPr>
                 </pic:pic>
               </a:graphicData>
@@ -353,36 +388,26 @@
     </w:p>
     <w:p>
       <w:pPr>
+        <w:spacing w:after="0"/>
         <w:rPr>
           <w:b/>
         </w:rPr>
       </w:pPr>
       <w:r>
         <w:rPr>
-          <w:b/>
-          <w:sz w:val="28"/>
+          <w:rStyle w:val="Heading2Char"/>
           <w:highlight w:val="yellow"/>
         </w:rPr>
-        <w:t>S</w:t>
-      </w:r>
-      <w:r>
-        <w:rPr>
-          <w:b/>
-          <w:sz w:val="28"/>
-          <w:highlight w:val="yellow"/>
-        </w:rPr>
-        <w:t>orting Algorithms</w:t>
-      </w:r>
-    </w:p>
-    <w:p>
+        <w:t>Sorting Algorithms</w:t>
+      </w:r>
       <w:r>
         <w:rPr>
           <w:noProof/>
         </w:rPr>
         <w:drawing>
-          <wp:inline distT="0" distB="0" distL="0" distR="0">
+          <wp:inline distT="0" distB="0" distL="0" distR="0" wp14:anchorId="5C61A7B4" wp14:editId="081CDBCF">
             <wp:extent cx="5731510" cy="3223895"/>
-            <wp:effectExtent l="0" t="0" r="2540" b="0"/>
+            <wp:effectExtent l="190500" t="190500" r="193040" b="186055"/>
             <wp:docPr id="19" name="Picture 19"/>
             <wp:cNvGraphicFramePr>
               <a:graphicFrameLocks xmlns:a="http://schemas.openxmlformats.org/drawingml/2006/main" noChangeAspect="1"/>
@@ -414,6 +439,16 @@
                     <a:prstGeom prst="rect">
                       <a:avLst/>
                     </a:prstGeom>
+                    <a:ln>
+                      <a:noFill/>
+                    </a:ln>
+                    <a:effectLst>
+                      <a:outerShdw blurRad="190500" algn="tl" rotWithShape="0">
+                        <a:srgbClr val="000000">
+                          <a:alpha val="70000"/>
+                        </a:srgbClr>
+                      </a:outerShdw>
+                    </a:effectLst>
                   </pic:spPr>
                 </pic:pic>
               </a:graphicData>
@@ -422,51 +457,29 @@
         </w:drawing>
       </w:r>
     </w:p>
-    <w:p/>
-    <w:p/>
-    <w:p/>
-    <w:p/>
-    <w:p>
-      <w:pPr>
+    <w:p>
+      <w:pPr>
+        <w:spacing w:after="0"/>
         <w:rPr>
           <w:b/>
         </w:rPr>
       </w:pPr>
       <w:r>
         <w:rPr>
-          <w:b/>
-          <w:sz w:val="28"/>
+          <w:rStyle w:val="Heading2Char"/>
           <w:highlight w:val="yellow"/>
         </w:rPr>
-        <w:t xml:space="preserve">Bubble </w:t>
-      </w:r>
-      <w:r>
-        <w:rPr>
-          <w:b/>
-          <w:sz w:val="28"/>
-          <w:highlight w:val="yellow"/>
-        </w:rPr>
-        <w:t>S</w:t>
-      </w:r>
-      <w:r>
-        <w:rPr>
-          <w:b/>
-          <w:sz w:val="28"/>
-          <w:highlight w:val="yellow"/>
-        </w:rPr>
-        <w:t xml:space="preserve">ort Implementation </w:t>
-      </w:r>
-    </w:p>
-    <w:p>
+        <w:lastRenderedPageBreak/>
+        <w:t xml:space="preserve">Bubble Sort Implementation </w:t>
+      </w:r>
       <w:r>
         <w:rPr>
           <w:noProof/>
         </w:rPr>
-        <w:lastRenderedPageBreak/>
         <w:drawing>
-          <wp:inline distT="0" distB="0" distL="0" distR="0">
+          <wp:inline distT="0" distB="0" distL="0" distR="0" wp14:anchorId="0FF0BDDC" wp14:editId="78E5DF61">
             <wp:extent cx="5731510" cy="3223895"/>
-            <wp:effectExtent l="0" t="0" r="2540" b="0"/>
+            <wp:effectExtent l="190500" t="190500" r="193040" b="186055"/>
             <wp:docPr id="20" name="Picture 20"/>
             <wp:cNvGraphicFramePr>
               <a:graphicFrameLocks xmlns:a="http://schemas.openxmlformats.org/drawingml/2006/main" noChangeAspect="1"/>
@@ -498,6 +511,16 @@
                     <a:prstGeom prst="rect">
                       <a:avLst/>
                     </a:prstGeom>
+                    <a:ln>
+                      <a:noFill/>
+                    </a:ln>
+                    <a:effectLst>
+                      <a:outerShdw blurRad="190500" algn="tl" rotWithShape="0">
+                        <a:srgbClr val="000000">
+                          <a:alpha val="70000"/>
+                        </a:srgbClr>
+                      </a:outerShdw>
+                    </a:effectLst>
                   </pic:spPr>
                 </pic:pic>
               </a:graphicData>
@@ -508,28 +531,26 @@
     </w:p>
     <w:p>
       <w:pPr>
+        <w:spacing w:after="0"/>
         <w:rPr>
           <w:b/>
         </w:rPr>
       </w:pPr>
       <w:r>
         <w:rPr>
-          <w:b/>
-          <w:sz w:val="28"/>
+          <w:rStyle w:val="Heading2Char"/>
           <w:highlight w:val="yellow"/>
         </w:rPr>
         <w:t>Comparison</w:t>
       </w:r>
-    </w:p>
-    <w:p>
       <w:r>
         <w:rPr>
           <w:noProof/>
         </w:rPr>
         <w:drawing>
-          <wp:inline distT="0" distB="0" distL="0" distR="0">
+          <wp:inline distT="0" distB="0" distL="0" distR="0" wp14:anchorId="7E0703C3" wp14:editId="1786F00D">
             <wp:extent cx="5731510" cy="3223895"/>
-            <wp:effectExtent l="0" t="0" r="2540" b="0"/>
+            <wp:effectExtent l="190500" t="190500" r="193040" b="186055"/>
             <wp:docPr id="21" name="Picture 21"/>
             <wp:cNvGraphicFramePr>
               <a:graphicFrameLocks xmlns:a="http://schemas.openxmlformats.org/drawingml/2006/main" noChangeAspect="1"/>
@@ -561,6 +582,16 @@
                     <a:prstGeom prst="rect">
                       <a:avLst/>
                     </a:prstGeom>
+                    <a:ln>
+                      <a:noFill/>
+                    </a:ln>
+                    <a:effectLst>
+                      <a:outerShdw blurRad="190500" algn="tl" rotWithShape="0">
+                        <a:srgbClr val="000000">
+                          <a:alpha val="70000"/>
+                        </a:srgbClr>
+                      </a:outerShdw>
+                    </a:effectLst>
                   </pic:spPr>
                 </pic:pic>
               </a:graphicData>
@@ -569,43 +600,29 @@
         </w:drawing>
       </w:r>
     </w:p>
-    <w:p/>
-    <w:p/>
-    <w:p/>
-    <w:p/>
-    <w:p>
-      <w:pPr>
+    <w:p>
+      <w:pPr>
+        <w:spacing w:after="0"/>
         <w:rPr>
           <w:b/>
         </w:rPr>
       </w:pPr>
       <w:r>
         <w:rPr>
-          <w:b/>
-          <w:sz w:val="28"/>
+          <w:rStyle w:val="Heading2Char"/>
           <w:highlight w:val="yellow"/>
         </w:rPr>
-        <w:t>S</w:t>
-      </w:r>
-      <w:r>
-        <w:rPr>
-          <w:b/>
-          <w:sz w:val="28"/>
-          <w:highlight w:val="yellow"/>
-        </w:rPr>
-        <w:t>wapping</w:t>
-      </w:r>
-    </w:p>
-    <w:p>
+        <w:lastRenderedPageBreak/>
+        <w:t>Swapping</w:t>
+      </w:r>
       <w:r>
         <w:rPr>
           <w:noProof/>
         </w:rPr>
-        <w:lastRenderedPageBreak/>
         <w:drawing>
-          <wp:inline distT="0" distB="0" distL="0" distR="0">
+          <wp:inline distT="0" distB="0" distL="0" distR="0" wp14:anchorId="2913843D" wp14:editId="23191450">
             <wp:extent cx="5731510" cy="3223895"/>
-            <wp:effectExtent l="0" t="0" r="2540" b="0"/>
+            <wp:effectExtent l="190500" t="190500" r="193040" b="186055"/>
             <wp:docPr id="22" name="Picture 22"/>
             <wp:cNvGraphicFramePr>
               <a:graphicFrameLocks xmlns:a="http://schemas.openxmlformats.org/drawingml/2006/main" noChangeAspect="1"/>
@@ -637,6 +654,16 @@
                     <a:prstGeom prst="rect">
                       <a:avLst/>
                     </a:prstGeom>
+                    <a:ln>
+                      <a:noFill/>
+                    </a:ln>
+                    <a:effectLst>
+                      <a:outerShdw blurRad="190500" algn="tl" rotWithShape="0">
+                        <a:srgbClr val="000000">
+                          <a:alpha val="70000"/>
+                        </a:srgbClr>
+                      </a:outerShdw>
+                    </a:effectLst>
                   </pic:spPr>
                 </pic:pic>
               </a:graphicData>
@@ -647,44 +674,33 @@
     </w:p>
     <w:p>
       <w:pPr>
+        <w:spacing w:after="0"/>
         <w:rPr>
           <w:b/>
         </w:rPr>
       </w:pPr>
       <w:r>
         <w:rPr>
-          <w:b/>
-          <w:sz w:val="28"/>
+          <w:rStyle w:val="Heading2Char"/>
           <w:highlight w:val="yellow"/>
         </w:rPr>
         <w:t xml:space="preserve">Alerts on </w:t>
       </w:r>
       <w:r>
         <w:rPr>
-          <w:b/>
-          <w:sz w:val="28"/>
+          <w:rStyle w:val="Heading2Char"/>
           <w:highlight w:val="yellow"/>
         </w:rPr>
-        <w:t xml:space="preserve">in between </w:t>
-      </w:r>
-      <w:r>
-        <w:rPr>
-          <w:b/>
-          <w:sz w:val="28"/>
-          <w:highlight w:val="yellow"/>
-        </w:rPr>
-        <w:t>Interruption</w:t>
-      </w:r>
-    </w:p>
-    <w:p>
+        <w:t>in between Interruption</w:t>
+      </w:r>
       <w:r>
         <w:rPr>
           <w:noProof/>
         </w:rPr>
         <w:drawing>
-          <wp:inline distT="0" distB="0" distL="0" distR="0">
+          <wp:inline distT="0" distB="0" distL="0" distR="0" wp14:anchorId="399ADBB6" wp14:editId="1AA99CEA">
             <wp:extent cx="5731510" cy="3223895"/>
-            <wp:effectExtent l="0" t="0" r="2540" b="0"/>
+            <wp:effectExtent l="190500" t="190500" r="193040" b="186055"/>
             <wp:docPr id="23" name="Picture 23"/>
             <wp:cNvGraphicFramePr>
               <a:graphicFrameLocks xmlns:a="http://schemas.openxmlformats.org/drawingml/2006/main" noChangeAspect="1"/>
@@ -716,6 +732,16 @@
                     <a:prstGeom prst="rect">
                       <a:avLst/>
                     </a:prstGeom>
+                    <a:ln>
+                      <a:noFill/>
+                    </a:ln>
+                    <a:effectLst>
+                      <a:outerShdw blurRad="190500" algn="tl" rotWithShape="0">
+                        <a:srgbClr val="000000">
+                          <a:alpha val="70000"/>
+                        </a:srgbClr>
+                      </a:outerShdw>
+                    </a:effectLst>
                   </pic:spPr>
                 </pic:pic>
               </a:graphicData>
@@ -724,30 +750,34 @@
         </w:drawing>
       </w:r>
     </w:p>
-    <w:p/>
-    <w:p/>
-    <w:p/>
-    <w:p/>
-    <w:p>
+    <w:p>
+      <w:pPr>
+        <w:spacing w:after="0"/>
+      </w:pPr>
+      <w:r>
+        <w:rPr>
+          <w:rStyle w:val="Heading2Char"/>
+          <w:highlight w:val="yellow"/>
+        </w:rPr>
+        <w:lastRenderedPageBreak/>
+        <w:t>Sorted order</w:t>
+      </w:r>
       <w:r>
         <w:rPr>
           <w:b/>
           <w:sz w:val="28"/>
           <w:highlight w:val="yellow"/>
         </w:rPr>
-        <w:t xml:space="preserve">Sorted order </w:t>
-      </w:r>
-    </w:p>
-    <w:p>
+        <w:t xml:space="preserve"> </w:t>
+      </w:r>
       <w:r>
         <w:rPr>
           <w:noProof/>
         </w:rPr>
-        <w:lastRenderedPageBreak/>
         <w:drawing>
-          <wp:inline distT="0" distB="0" distL="0" distR="0">
+          <wp:inline distT="0" distB="0" distL="0" distR="0" wp14:anchorId="39735FB5" wp14:editId="23D0A33C">
             <wp:extent cx="5731510" cy="3223895"/>
-            <wp:effectExtent l="0" t="0" r="2540" b="0"/>
+            <wp:effectExtent l="190500" t="190500" r="193040" b="186055"/>
             <wp:docPr id="24" name="Picture 24"/>
             <wp:cNvGraphicFramePr>
               <a:graphicFrameLocks xmlns:a="http://schemas.openxmlformats.org/drawingml/2006/main" noChangeAspect="1"/>
@@ -779,6 +809,16 @@
                     <a:prstGeom prst="rect">
                       <a:avLst/>
                     </a:prstGeom>
+                    <a:ln>
+                      <a:noFill/>
+                    </a:ln>
+                    <a:effectLst>
+                      <a:outerShdw blurRad="190500" algn="tl" rotWithShape="0">
+                        <a:srgbClr val="000000">
+                          <a:alpha val="70000"/>
+                        </a:srgbClr>
+                      </a:outerShdw>
+                    </a:effectLst>
                   </pic:spPr>
                 </pic:pic>
               </a:graphicData>
@@ -788,24 +828,24 @@
       </w:r>
     </w:p>
     <w:p>
-      <w:r>
-        <w:rPr>
-          <w:b/>
-          <w:sz w:val="28"/>
+      <w:pPr>
+        <w:spacing w:after="0"/>
+      </w:pPr>
+      <w:r>
+        <w:rPr>
+          <w:rStyle w:val="Heading2Char"/>
           <w:highlight w:val="yellow"/>
         </w:rPr>
         <w:t>Reset button</w:t>
       </w:r>
-    </w:p>
-    <w:p>
       <w:r>
         <w:rPr>
           <w:noProof/>
         </w:rPr>
         <w:drawing>
-          <wp:inline distT="0" distB="0" distL="0" distR="0">
+          <wp:inline distT="0" distB="0" distL="0" distR="0" wp14:anchorId="11A49A17" wp14:editId="023E01F4">
             <wp:extent cx="5731510" cy="3223895"/>
-            <wp:effectExtent l="0" t="0" r="2540" b="0"/>
+            <wp:effectExtent l="190500" t="190500" r="193040" b="186055"/>
             <wp:docPr id="25" name="Picture 25"/>
             <wp:cNvGraphicFramePr>
               <a:graphicFrameLocks xmlns:a="http://schemas.openxmlformats.org/drawingml/2006/main" noChangeAspect="1"/>
@@ -837,6 +877,16 @@
                     <a:prstGeom prst="rect">
                       <a:avLst/>
                     </a:prstGeom>
+                    <a:ln>
+                      <a:noFill/>
+                    </a:ln>
+                    <a:effectLst>
+                      <a:outerShdw blurRad="190500" algn="tl" rotWithShape="0">
+                        <a:srgbClr val="000000">
+                          <a:alpha val="70000"/>
+                        </a:srgbClr>
+                      </a:outerShdw>
+                    </a:effectLst>
                   </pic:spPr>
                 </pic:pic>
               </a:graphicData>
@@ -845,35 +895,53 @@
         </w:drawing>
       </w:r>
     </w:p>
-    <w:p/>
-    <w:p/>
-    <w:p/>
-    <w:p/>
-    <w:p>
-      <w:pPr>
+    <w:p>
+      <w:pPr>
+        <w:spacing w:after="0"/>
+      </w:pPr>
+    </w:p>
+    <w:p>
+      <w:pPr>
+        <w:spacing w:after="0"/>
+      </w:pPr>
+    </w:p>
+    <w:p>
+      <w:pPr>
+        <w:spacing w:after="0"/>
+      </w:pPr>
+    </w:p>
+    <w:p>
+      <w:pPr>
+        <w:spacing w:after="0"/>
+      </w:pPr>
+    </w:p>
+    <w:p>
+      <w:pPr>
+        <w:pStyle w:val="Heading1"/>
+      </w:pPr>
+    </w:p>
+    <w:p>
+      <w:pPr>
+        <w:spacing w:after="0"/>
         <w:rPr>
           <w:b/>
         </w:rPr>
       </w:pPr>
       <w:r>
         <w:rPr>
-          <w:b/>
-          <w:sz w:val="28"/>
+          <w:rStyle w:val="Heading2Char"/>
           <w:highlight w:val="yellow"/>
         </w:rPr>
         <w:t>Dropdown options in navigation bar</w:t>
       </w:r>
-    </w:p>
-    <w:p>
       <w:r>
         <w:rPr>
           <w:noProof/>
         </w:rPr>
-        <w:lastRenderedPageBreak/>
         <w:drawing>
-          <wp:inline distT="0" distB="0" distL="0" distR="0">
+          <wp:inline distT="0" distB="0" distL="0" distR="0" wp14:anchorId="5108DD5F" wp14:editId="0FD10173">
             <wp:extent cx="5731510" cy="3223895"/>
-            <wp:effectExtent l="0" t="0" r="2540" b="0"/>
+            <wp:effectExtent l="190500" t="190500" r="193040" b="186055"/>
             <wp:docPr id="26" name="Picture 26"/>
             <wp:cNvGraphicFramePr>
               <a:graphicFrameLocks xmlns:a="http://schemas.openxmlformats.org/drawingml/2006/main" noChangeAspect="1"/>
@@ -905,6 +973,16 @@
                     <a:prstGeom prst="rect">
                       <a:avLst/>
                     </a:prstGeom>
+                    <a:ln>
+                      <a:noFill/>
+                    </a:ln>
+                    <a:effectLst>
+                      <a:outerShdw blurRad="190500" algn="tl" rotWithShape="0">
+                        <a:srgbClr val="000000">
+                          <a:alpha val="70000"/>
+                        </a:srgbClr>
+                      </a:outerShdw>
+                    </a:effectLst>
                   </pic:spPr>
                 </pic:pic>
               </a:graphicData>
@@ -914,14 +992,22 @@
       </w:r>
     </w:p>
     <w:p>
+      <w:pPr>
+        <w:spacing w:after="0"/>
+      </w:pPr>
+    </w:p>
+    <w:p>
+      <w:pPr>
+        <w:spacing w:after="0"/>
+      </w:pPr>
       <w:r>
         <w:rPr>
           <w:noProof/>
         </w:rPr>
         <w:drawing>
-          <wp:inline distT="0" distB="0" distL="0" distR="0">
+          <wp:inline distT="0" distB="0" distL="0" distR="0" wp14:anchorId="3C495F0C" wp14:editId="07ABB16B">
             <wp:extent cx="5731510" cy="3223895"/>
-            <wp:effectExtent l="0" t="0" r="2540" b="0"/>
+            <wp:effectExtent l="190500" t="190500" r="193040" b="186055"/>
             <wp:docPr id="27" name="Picture 27"/>
             <wp:cNvGraphicFramePr>
               <a:graphicFrameLocks xmlns:a="http://schemas.openxmlformats.org/drawingml/2006/main" noChangeAspect="1"/>
@@ -953,6 +1039,16 @@
                     <a:prstGeom prst="rect">
                       <a:avLst/>
                     </a:prstGeom>
+                    <a:ln>
+                      <a:noFill/>
+                    </a:ln>
+                    <a:effectLst>
+                      <a:outerShdw blurRad="190500" algn="tl" rotWithShape="0">
+                        <a:srgbClr val="000000">
+                          <a:alpha val="70000"/>
+                        </a:srgbClr>
+                      </a:outerShdw>
+                    </a:effectLst>
                   </pic:spPr>
                 </pic:pic>
               </a:graphicData>
@@ -961,56 +1057,27 @@
         </w:drawing>
       </w:r>
     </w:p>
-    <w:p/>
-    <w:p/>
-    <w:p/>
-    <w:p/>
-    <w:p/>
-    <w:p>
-      <w:pPr>
-        <w:pStyle w:val="Title"/>
-        <w:spacing w:after="240"/>
-        <w:rPr>
-          <w:sz w:val="44"/>
-        </w:rPr>
-      </w:pPr>
-    </w:p>
-    <w:p>
-      <w:pPr>
-        <w:pStyle w:val="Title"/>
-        <w:spacing w:after="240"/>
-        <w:rPr>
-          <w:sz w:val="44"/>
-        </w:rPr>
-      </w:pPr>
-    </w:p>
-    <w:p>
-      <w:pPr>
-        <w:pStyle w:val="Title"/>
-        <w:spacing w:after="240"/>
-        <w:rPr>
-          <w:sz w:val="44"/>
-        </w:rPr>
-      </w:pPr>
-      <w:bookmarkStart w:id="0" w:name="_GoBack"/>
-      <w:bookmarkEnd w:id="0"/>
-      <w:r>
-        <w:rPr>
-          <w:sz w:val="44"/>
-        </w:rPr>
+    <w:p>
+      <w:pPr>
+        <w:pStyle w:val="Heading1"/>
+      </w:pPr>
+      <w:r>
         <w:lastRenderedPageBreak/>
         <w:t>On Mobile screens:</w:t>
       </w:r>
     </w:p>
     <w:p>
+      <w:pPr>
+        <w:spacing w:after="0"/>
+      </w:pPr>
       <w:r>
         <w:rPr>
           <w:noProof/>
         </w:rPr>
         <w:drawing>
-          <wp:inline distT="0" distB="0" distL="0" distR="0">
-            <wp:extent cx="4672379" cy="8311081"/>
-            <wp:effectExtent l="0" t="0" r="0" b="0"/>
+          <wp:inline distT="0" distB="0" distL="0" distR="0" wp14:anchorId="7C312D8F" wp14:editId="7DE856B0">
+            <wp:extent cx="2154382" cy="3832147"/>
+            <wp:effectExtent l="76200" t="76200" r="132080" b="130810"/>
             <wp:docPr id="28" name="Picture 28"/>
             <wp:cNvGraphicFramePr>
               <a:graphicFrameLocks xmlns:a="http://schemas.openxmlformats.org/drawingml/2006/main" noChangeAspect="1"/>
@@ -1023,7 +1090,7 @@
                     <pic:cNvPicPr/>
                   </pic:nvPicPr>
                   <pic:blipFill>
-                    <a:blip r:embed="rId19">
+                    <a:blip r:embed="rId19" cstate="print">
                       <a:extLst>
                         <a:ext uri="{28A0092B-C50C-407E-A947-70E740481C1C}">
                           <a14:useLocalDpi xmlns:a14="http://schemas.microsoft.com/office/drawing/2010/main" val="0"/>
@@ -1037,11 +1104,25 @@
                   <pic:spPr>
                     <a:xfrm>
                       <a:off x="0" y="0"/>
-                      <a:ext cx="4679981" cy="8324603"/>
+                      <a:ext cx="2175747" cy="3870150"/>
                     </a:xfrm>
                     <a:prstGeom prst="rect">
                       <a:avLst/>
                     </a:prstGeom>
+                    <a:ln w="38100" cap="sq">
+                      <a:solidFill>
+                        <a:srgbClr val="000000"/>
+                      </a:solidFill>
+                      <a:prstDash val="solid"/>
+                      <a:miter lim="800000"/>
+                    </a:ln>
+                    <a:effectLst>
+                      <a:outerShdw blurRad="50800" dist="38100" dir="2700000" algn="tl" rotWithShape="0">
+                        <a:srgbClr val="000000">
+                          <a:alpha val="43000"/>
+                        </a:srgbClr>
+                      </a:outerShdw>
+                    </a:effectLst>
                   </pic:spPr>
                 </pic:pic>
               </a:graphicData>
@@ -1049,17 +1130,14 @@
           </wp:inline>
         </w:drawing>
       </w:r>
-    </w:p>
-    <w:p>
       <w:r>
         <w:rPr>
           <w:noProof/>
         </w:rPr>
-        <w:lastRenderedPageBreak/>
         <w:drawing>
-          <wp:inline distT="0" distB="0" distL="0" distR="0">
-            <wp:extent cx="4982845" cy="8863330"/>
-            <wp:effectExtent l="0" t="0" r="8255" b="0"/>
+          <wp:inline distT="0" distB="0" distL="0" distR="0" wp14:anchorId="782264E0" wp14:editId="7DEBC96E">
+            <wp:extent cx="2161309" cy="3844470"/>
+            <wp:effectExtent l="76200" t="76200" r="125095" b="137160"/>
             <wp:docPr id="29" name="Picture 29"/>
             <wp:cNvGraphicFramePr>
               <a:graphicFrameLocks xmlns:a="http://schemas.openxmlformats.org/drawingml/2006/main" noChangeAspect="1"/>
@@ -1072,7 +1150,7 @@
                     <pic:cNvPicPr/>
                   </pic:nvPicPr>
                   <pic:blipFill>
-                    <a:blip r:embed="rId20">
+                    <a:blip r:embed="rId20" cstate="print">
                       <a:extLst>
                         <a:ext uri="{28A0092B-C50C-407E-A947-70E740481C1C}">
                           <a14:useLocalDpi xmlns:a14="http://schemas.microsoft.com/office/drawing/2010/main" val="0"/>
@@ -1086,11 +1164,25 @@
                   <pic:spPr>
                     <a:xfrm>
                       <a:off x="0" y="0"/>
-                      <a:ext cx="4982845" cy="8863330"/>
+                      <a:ext cx="2189155" cy="3894002"/>
                     </a:xfrm>
                     <a:prstGeom prst="rect">
                       <a:avLst/>
                     </a:prstGeom>
+                    <a:ln w="38100" cap="sq">
+                      <a:solidFill>
+                        <a:srgbClr val="000000"/>
+                      </a:solidFill>
+                      <a:prstDash val="solid"/>
+                      <a:miter lim="800000"/>
+                    </a:ln>
+                    <a:effectLst>
+                      <a:outerShdw blurRad="50800" dist="38100" dir="2700000" algn="tl" rotWithShape="0">
+                        <a:srgbClr val="000000">
+                          <a:alpha val="43000"/>
+                        </a:srgbClr>
+                      </a:outerShdw>
+                    </a:effectLst>
                   </pic:spPr>
                 </pic:pic>
               </a:graphicData>
@@ -1100,15 +1192,17 @@
       </w:r>
     </w:p>
     <w:p>
+      <w:pPr>
+        <w:spacing w:after="0"/>
+      </w:pPr>
       <w:r>
         <w:rPr>
           <w:noProof/>
         </w:rPr>
-        <w:lastRenderedPageBreak/>
         <w:drawing>
-          <wp:inline distT="0" distB="0" distL="0" distR="0">
-            <wp:extent cx="4982845" cy="8863330"/>
-            <wp:effectExtent l="0" t="0" r="8255" b="0"/>
+          <wp:inline distT="0" distB="0" distL="0" distR="0" wp14:anchorId="0E1F66ED" wp14:editId="65BC48A5">
+            <wp:extent cx="2161309" cy="3844469"/>
+            <wp:effectExtent l="76200" t="76200" r="125095" b="137160"/>
             <wp:docPr id="30" name="Picture 30"/>
             <wp:cNvGraphicFramePr>
               <a:graphicFrameLocks xmlns:a="http://schemas.openxmlformats.org/drawingml/2006/main" noChangeAspect="1"/>
@@ -1121,7 +1215,7 @@
                     <pic:cNvPicPr/>
                   </pic:nvPicPr>
                   <pic:blipFill>
-                    <a:blip r:embed="rId21">
+                    <a:blip r:embed="rId21" cstate="print">
                       <a:extLst>
                         <a:ext uri="{28A0092B-C50C-407E-A947-70E740481C1C}">
                           <a14:useLocalDpi xmlns:a14="http://schemas.microsoft.com/office/drawing/2010/main" val="0"/>
@@ -1135,11 +1229,25 @@
                   <pic:spPr>
                     <a:xfrm>
                       <a:off x="0" y="0"/>
-                      <a:ext cx="4982845" cy="8863330"/>
+                      <a:ext cx="2190146" cy="3895764"/>
                     </a:xfrm>
                     <a:prstGeom prst="rect">
                       <a:avLst/>
                     </a:prstGeom>
+                    <a:ln w="38100" cap="sq">
+                      <a:solidFill>
+                        <a:srgbClr val="000000"/>
+                      </a:solidFill>
+                      <a:prstDash val="solid"/>
+                      <a:miter lim="800000"/>
+                    </a:ln>
+                    <a:effectLst>
+                      <a:outerShdw blurRad="50800" dist="38100" dir="2700000" algn="tl" rotWithShape="0">
+                        <a:srgbClr val="000000">
+                          <a:alpha val="43000"/>
+                        </a:srgbClr>
+                      </a:outerShdw>
+                    </a:effectLst>
                   </pic:spPr>
                 </pic:pic>
               </a:graphicData>
@@ -1147,6 +1255,11 @@
           </wp:inline>
         </w:drawing>
       </w:r>
+    </w:p>
+    <w:p>
+      <w:pPr>
+        <w:spacing w:after="0"/>
+      </w:pPr>
     </w:p>
     <w:sectPr>
       <w:pgSz w:w="11906" w:h="16838" w:code="9"/>
@@ -1159,7 +1272,7 @@
 </file>
 
 <file path=word/styles.xml><?xml version="1.0" encoding="utf-8"?>
-<w:styles xmlns:mc="http://schemas.openxmlformats.org/markup-compatibility/2006" xmlns:r="http://schemas.openxmlformats.org/officeDocument/2006/relationships" xmlns:w="http://schemas.openxmlformats.org/wordprocessingml/2006/main" xmlns:w14="http://schemas.microsoft.com/office/word/2010/wordml" xmlns:w15="http://schemas.microsoft.com/office/word/2012/wordml" xmlns:w16se="http://schemas.microsoft.com/office/word/2015/wordml/symex" mc:Ignorable="w14 w15 w16se">
+<w:styles xmlns:mc="http://schemas.openxmlformats.org/markup-compatibility/2006" xmlns:r="http://schemas.openxmlformats.org/officeDocument/2006/relationships" xmlns:w="http://schemas.openxmlformats.org/wordprocessingml/2006/main" xmlns:w14="http://schemas.microsoft.com/office/word/2010/wordml" xmlns:w15="http://schemas.microsoft.com/office/word/2012/wordml" xmlns:w16cex="http://schemas.microsoft.com/office/word/2018/wordml/cex" xmlns:w16cid="http://schemas.microsoft.com/office/word/2016/wordml/cid" xmlns:w16="http://schemas.microsoft.com/office/word/2018/wordml" xmlns:w16se="http://schemas.microsoft.com/office/word/2015/wordml/symex" mc:Ignorable="w14 w15 w16se w16cid w16 w16cex">
   <w:docDefaults>
     <w:rPrDefault>
       <w:rPr>
@@ -1175,7 +1288,7 @@
       </w:pPr>
     </w:pPrDefault>
   </w:docDefaults>
-  <w:latentStyles w:defLockedState="0" w:defUIPriority="99" w:defSemiHidden="0" w:defUnhideWhenUsed="0" w:defQFormat="0" w:count="371">
+  <w:latentStyles w:defLockedState="0" w:defUIPriority="99" w:defSemiHidden="0" w:defUnhideWhenUsed="0" w:defQFormat="0" w:count="376">
     <w:lsdException w:name="Normal" w:uiPriority="0" w:qFormat="1"/>
     <w:lsdException w:name="heading 1" w:uiPriority="9" w:qFormat="1"/>
     <w:lsdException w:name="heading 2" w:semiHidden="1" w:uiPriority="9" w:unhideWhenUsed="1" w:qFormat="1"/>
@@ -1281,7 +1394,6 @@
     <w:lsdException w:name="HTML Sample" w:semiHidden="1" w:unhideWhenUsed="1"/>
     <w:lsdException w:name="HTML Typewriter" w:semiHidden="1" w:unhideWhenUsed="1"/>
     <w:lsdException w:name="HTML Variable" w:semiHidden="1" w:unhideWhenUsed="1"/>
-    <w:lsdException w:name="Normal Table" w:semiHidden="1" w:unhideWhenUsed="1"/>
     <w:lsdException w:name="annotation subject" w:semiHidden="1" w:unhideWhenUsed="1"/>
     <w:lsdException w:name="No List" w:semiHidden="1" w:unhideWhenUsed="1"/>
     <w:lsdException w:name="Outline List 1" w:semiHidden="1" w:unhideWhenUsed="1"/>
@@ -1324,11 +1436,8 @@
     <w:lsdException w:name="Table Contemporary" w:semiHidden="1" w:unhideWhenUsed="1"/>
     <w:lsdException w:name="Table Elegant" w:semiHidden="1" w:unhideWhenUsed="1"/>
     <w:lsdException w:name="Table Professional" w:semiHidden="1" w:unhideWhenUsed="1"/>
-    <w:lsdException w:name="Table Subtle 1" w:semiHidden="1" w:unhideWhenUsed="1"/>
     <w:lsdException w:name="Table Subtle 2" w:semiHidden="1" w:unhideWhenUsed="1"/>
     <w:lsdException w:name="Table Web 1" w:semiHidden="1" w:unhideWhenUsed="1"/>
-    <w:lsdException w:name="Table Web 2" w:semiHidden="1" w:unhideWhenUsed="1"/>
-    <w:lsdException w:name="Table Web 3" w:semiHidden="1" w:unhideWhenUsed="1"/>
     <w:lsdException w:name="Balloon Text" w:semiHidden="1" w:unhideWhenUsed="1"/>
     <w:lsdException w:name="Table Grid" w:uiPriority="39"/>
     <w:lsdException w:name="Table Theme" w:semiHidden="1" w:unhideWhenUsed="1"/>
@@ -1547,6 +1656,11 @@
     <w:lsdException w:name="List Table 5 Dark Accent 6" w:uiPriority="50"/>
     <w:lsdException w:name="List Table 6 Colorful Accent 6" w:uiPriority="51"/>
     <w:lsdException w:name="List Table 7 Colorful Accent 6" w:uiPriority="52"/>
+    <w:lsdException w:name="Mention" w:semiHidden="1" w:unhideWhenUsed="1"/>
+    <w:lsdException w:name="Smart Hyperlink" w:semiHidden="1" w:unhideWhenUsed="1"/>
+    <w:lsdException w:name="Hashtag" w:semiHidden="1" w:unhideWhenUsed="1"/>
+    <w:lsdException w:name="Unresolved Mention" w:semiHidden="1" w:unhideWhenUsed="1"/>
+    <w:lsdException w:name="Smart Link" w:semiHidden="1" w:unhideWhenUsed="1"/>
   </w:latentStyles>
   <w:style w:type="paragraph" w:default="1" w:styleId="Normal">
     <w:name w:val="Normal"/>
@@ -1560,7 +1674,7 @@
     <w:link w:val="Heading1Char"/>
     <w:uiPriority w:val="9"/>
     <w:qFormat/>
-    <w:rsid w:val="00426AB8"/>
+    <w:rsid w:val="00B07DB5"/>
     <w:pPr>
       <w:keepNext/>
       <w:keepLines/>
@@ -1569,9 +1683,32 @@
     </w:pPr>
     <w:rPr>
       <w:rFonts w:asciiTheme="majorHAnsi" w:eastAsiaTheme="majorEastAsia" w:hAnsiTheme="majorHAnsi" w:cstheme="majorBidi"/>
+      <w:b/>
       <w:color w:val="2E74B5" w:themeColor="accent1" w:themeShade="BF"/>
       <w:sz w:val="32"/>
       <w:szCs w:val="32"/>
+    </w:rPr>
+  </w:style>
+  <w:style w:type="paragraph" w:styleId="Heading2">
+    <w:name w:val="heading 2"/>
+    <w:basedOn w:val="Normal"/>
+    <w:next w:val="Normal"/>
+    <w:link w:val="Heading2Char"/>
+    <w:uiPriority w:val="9"/>
+    <w:unhideWhenUsed/>
+    <w:qFormat/>
+    <w:rsid w:val="00B07DB5"/>
+    <w:pPr>
+      <w:keepNext/>
+      <w:keepLines/>
+      <w:spacing w:before="160" w:after="120"/>
+      <w:outlineLvl w:val="1"/>
+    </w:pPr>
+    <w:rPr>
+      <w:rFonts w:asciiTheme="majorHAnsi" w:eastAsiaTheme="majorEastAsia" w:hAnsiTheme="majorHAnsi" w:cstheme="majorBidi"/>
+      <w:b/>
+      <w:sz w:val="26"/>
+      <w:szCs w:val="26"/>
     </w:rPr>
   </w:style>
   <w:style w:type="character" w:default="1" w:styleId="DefaultParagraphFont">
@@ -1606,9 +1743,10 @@
     <w:basedOn w:val="DefaultParagraphFont"/>
     <w:link w:val="Heading1"/>
     <w:uiPriority w:val="9"/>
-    <w:rsid w:val="00426AB8"/>
+    <w:rsid w:val="00B07DB5"/>
     <w:rPr>
       <w:rFonts w:asciiTheme="majorHAnsi" w:eastAsiaTheme="majorEastAsia" w:hAnsiTheme="majorHAnsi" w:cstheme="majorBidi"/>
+      <w:b/>
       <w:color w:val="2E74B5" w:themeColor="accent1" w:themeShade="BF"/>
       <w:sz w:val="32"/>
       <w:szCs w:val="32"/>
@@ -1693,6 +1831,19 @@
       <w:i/>
       <w:iCs/>
       <w:color w:val="5B9BD5" w:themeColor="accent1"/>
+    </w:rPr>
+  </w:style>
+  <w:style w:type="character" w:customStyle="1" w:styleId="Heading2Char">
+    <w:name w:val="Heading 2 Char"/>
+    <w:basedOn w:val="DefaultParagraphFont"/>
+    <w:link w:val="Heading2"/>
+    <w:uiPriority w:val="9"/>
+    <w:rsid w:val="00B07DB5"/>
+    <w:rPr>
+      <w:rFonts w:asciiTheme="majorHAnsi" w:eastAsiaTheme="majorEastAsia" w:hAnsiTheme="majorHAnsi" w:cstheme="majorBidi"/>
+      <w:b/>
+      <w:sz w:val="26"/>
+      <w:szCs w:val="26"/>
     </w:rPr>
   </w:style>
 </w:styles>

</xml_diff>